<commit_message>
Finished answer 3 for the assignment
Signed-off-by: raviv <ravivkomem@gmail.com>
</commit_message>
<xml_diff>
--- a/Project Assignments/Assignment 3/פתרון שאלה 3.docx
+++ b/Project Assignments/Assignment 3/פתרון שאלה 3.docx
@@ -212,7 +212,6 @@
         </w:rPr>
         <w:t xml:space="preserve"> של ביצוע מחקר על מספר סוגים של כלים לניהול גרסאות, כפי שציינו במסמך ה</w:t>
       </w:r>
-      <w:proofErr w:type="spellStart"/>
       <w:r>
         <w:rPr>
           <w:sz w:val="24"/>
@@ -220,7 +219,6 @@
         </w:rPr>
         <w:t>ToDoList</w:t>
       </w:r>
-      <w:proofErr w:type="spellEnd"/>
       <w:r>
         <w:rPr>
           <w:rFonts w:hint="cs"/>
@@ -428,7 +426,6 @@
         </w:rPr>
         <w:t xml:space="preserve">, </w:t>
       </w:r>
-      <w:proofErr w:type="spellStart"/>
       <w:r>
         <w:rPr>
           <w:sz w:val="24"/>
@@ -436,7 +433,6 @@
         </w:rPr>
         <w:t>BitBucket</w:t>
       </w:r>
-      <w:proofErr w:type="spellEnd"/>
       <w:r>
         <w:rPr>
           <w:rFonts w:hint="cs"/>
@@ -446,7 +442,6 @@
         </w:rPr>
         <w:t xml:space="preserve">, </w:t>
       </w:r>
-      <w:proofErr w:type="spellStart"/>
       <w:r>
         <w:rPr>
           <w:rFonts w:hint="cs"/>
@@ -462,7 +457,6 @@
         </w:rPr>
         <w:t>eansTalk</w:t>
       </w:r>
-      <w:proofErr w:type="spellEnd"/>
       <w:r>
         <w:rPr>
           <w:rFonts w:hint="cs"/>
@@ -472,7 +466,6 @@
         </w:rPr>
         <w:t xml:space="preserve">, </w:t>
       </w:r>
-      <w:proofErr w:type="spellStart"/>
       <w:r>
         <w:rPr>
           <w:sz w:val="24"/>
@@ -480,7 +473,6 @@
         </w:rPr>
         <w:t>AWSCodeCommit</w:t>
       </w:r>
-      <w:proofErr w:type="spellEnd"/>
       <w:r>
         <w:rPr>
           <w:rFonts w:hint="cs"/>
@@ -576,7 +568,6 @@
         </w:rPr>
         <w:t xml:space="preserve">, החלטנו להשתמש באחד מהכלים והתוספים הקיימים בשוק כיום, לאחר מחקר קצר הגענו לשני כלים עיקריים שהם גם חינמיים וגם מאפשרים פיצ'רים נוחים לשימוש: </w:t>
       </w:r>
-      <w:proofErr w:type="spellStart"/>
       <w:r>
         <w:rPr>
           <w:sz w:val="24"/>
@@ -584,7 +575,6 @@
         </w:rPr>
         <w:t>TortiseGit</w:t>
       </w:r>
-      <w:proofErr w:type="spellEnd"/>
       <w:r>
         <w:rPr>
           <w:rFonts w:hint="cs"/>
@@ -594,7 +584,6 @@
         </w:rPr>
         <w:t xml:space="preserve">, </w:t>
       </w:r>
-      <w:proofErr w:type="spellStart"/>
       <w:r>
         <w:rPr>
           <w:sz w:val="24"/>
@@ -602,7 +591,6 @@
         </w:rPr>
         <w:t>GitExtensions</w:t>
       </w:r>
-      <w:proofErr w:type="spellEnd"/>
       <w:r>
         <w:rPr>
           <w:rFonts w:hint="cs"/>
@@ -612,7 +600,6 @@
         </w:rPr>
         <w:t>. לבסוף בחרנו להשתמש ב</w:t>
       </w:r>
-      <w:proofErr w:type="spellStart"/>
       <w:r>
         <w:rPr>
           <w:sz w:val="24"/>
@@ -620,7 +607,6 @@
         </w:rPr>
         <w:t>TortiseGit</w:t>
       </w:r>
-      <w:proofErr w:type="spellEnd"/>
       <w:r>
         <w:rPr>
           <w:rFonts w:hint="cs"/>
@@ -720,25 +706,7 @@
           <w:szCs w:val="24"/>
           <w:rtl/>
         </w:rPr>
-        <w:t xml:space="preserve">כמו כן ידענו שעל אף הזהירות ומקדמי הבטיחות שניקח יהיו מקומות בהן לא יהיה מנוס מפעילות על קטעי קוד משותפים וכמובן כצורך יוצא מכך נצטרך לראות את ההפרשים והשינויים בין קבצים </w:t>
-      </w:r>
-      <w:r>
-        <w:rPr>
-          <w:rFonts w:hint="cs"/>
-          <w:sz w:val="24"/>
-          <w:szCs w:val="24"/>
-          <w:rtl/>
-        </w:rPr>
-        <w:t>בגרסאות</w:t>
-      </w:r>
-      <w:r>
-        <w:rPr>
-          <w:rFonts w:hint="cs"/>
-          <w:sz w:val="24"/>
-          <w:szCs w:val="24"/>
-          <w:rtl/>
-        </w:rPr>
-        <w:t xml:space="preserve"> שונות (</w:t>
+        <w:t>כמו כן ידענו שעל אף הזהירות ומקדמי הבטיחות שניקח יהיו מקומות בהן לא יהיה מנוס מפעילות על קטעי קוד משותפים וכמובן כצורך יוצא מכך נצטרך לראות את ההפרשים והשינויים בין קבצים בגרסאות שונות (</w:t>
       </w:r>
       <w:r>
         <w:rPr>
@@ -772,7 +740,6 @@
         </w:rPr>
         <w:t xml:space="preserve">), כלומר בנוסף לכל הכלים נצטרך לכלי השוואה של קבצים. לשמחתנו </w:t>
       </w:r>
-      <w:proofErr w:type="spellStart"/>
       <w:r>
         <w:rPr>
           <w:sz w:val="24"/>
@@ -780,7 +747,6 @@
         </w:rPr>
         <w:t>TortiseGit</w:t>
       </w:r>
-      <w:proofErr w:type="spellEnd"/>
       <w:r>
         <w:rPr>
           <w:rFonts w:hint="cs"/>
@@ -845,7 +811,6 @@
     <w:p>
       <w:pPr>
         <w:rPr>
-          <w:rFonts w:hint="cs"/>
           <w:sz w:val="24"/>
           <w:szCs w:val="24"/>
           <w:rtl/>
@@ -997,7 +962,6 @@
     <w:p>
       <w:pPr>
         <w:rPr>
-          <w:rFonts w:hint="cs"/>
           <w:sz w:val="24"/>
           <w:szCs w:val="24"/>
           <w:rtl/>
@@ -1249,7 +1213,6 @@
         </w:rPr>
         <w:t>מסד הנתונים מתעדכן על בסיס קבוע ויש צורך בפעולה אקטיבית בכדי לטעון את הקבצים ל</w:t>
       </w:r>
-      <w:proofErr w:type="spellStart"/>
       <w:r>
         <w:rPr>
           <w:sz w:val="24"/>
@@ -1257,7 +1220,6 @@
         </w:rPr>
         <w:t>WorkBench</w:t>
       </w:r>
-      <w:proofErr w:type="spellEnd"/>
       <w:r>
         <w:rPr>
           <w:rFonts w:hint="cs"/>
@@ -1463,27 +1425,7 @@
           <w:szCs w:val="24"/>
           <w:rtl/>
         </w:rPr>
-        <w:t xml:space="preserve"> </w:t>
-      </w:r>
-      <w:proofErr w:type="spellStart"/>
-      <w:r>
-        <w:rPr>
-          <w:rFonts w:hint="cs"/>
-          <w:sz w:val="24"/>
-          <w:szCs w:val="24"/>
-          <w:rtl/>
-        </w:rPr>
-        <w:t>הכל</w:t>
-      </w:r>
-      <w:proofErr w:type="spellEnd"/>
-      <w:r>
-        <w:rPr>
-          <w:rFonts w:hint="cs"/>
-          <w:sz w:val="24"/>
-          <w:szCs w:val="24"/>
-          <w:rtl/>
-        </w:rPr>
-        <w:t xml:space="preserve"> יראה אותו הדבר.</w:t>
+        <w:t xml:space="preserve"> הכל יראה אותו הדבר.</w:t>
       </w:r>
     </w:p>
     <w:p>
@@ -1618,7 +1560,6 @@
       <w:pPr>
         <w:pStyle w:val="a3"/>
         <w:rPr>
-          <w:rFonts w:hint="cs"/>
           <w:sz w:val="24"/>
           <w:szCs w:val="24"/>
           <w:rtl/>
@@ -1726,7 +1667,6 @@
         </w:rPr>
         <w:t xml:space="preserve"> ממיזוג (כלומר חבר צוות אחד מודיע בקבוצה שהוא הולך לעבוד על קובץ שיתופי ובמידה ואפשר חברי צוות אחרים ימנעו מלבצע שם שינויים). ובמידה ולא הייתה ברירה אזי אנחנו מהנדסי תכנה ונוכל לעבור בעדינות ובזהירות על הגרסאות השונות ולבצע איחוד מבלי לפגוע בקוד. כמו כן במידה וביצענו טעות הרי ש</w:t>
       </w:r>
-      <w:proofErr w:type="spellStart"/>
       <w:r>
         <w:rPr>
           <w:sz w:val="24"/>
@@ -1734,7 +1674,6 @@
         </w:rPr>
         <w:t>TortiseGit</w:t>
       </w:r>
-      <w:proofErr w:type="spellEnd"/>
       <w:r>
         <w:rPr>
           <w:rFonts w:hint="cs"/>
@@ -1766,19 +1705,1158 @@
         <w:rPr>
           <w:sz w:val="24"/>
           <w:szCs w:val="24"/>
-        </w:rPr>
-      </w:pPr>
+          <w:rtl/>
+        </w:rPr>
+      </w:pPr>
+      <w:r>
+        <w:rPr>
+          <w:rFonts w:hint="cs"/>
+          <w:sz w:val="24"/>
+          <w:szCs w:val="24"/>
+          <w:rtl/>
+        </w:rPr>
+        <w:t xml:space="preserve"> </w:t>
+      </w:r>
+    </w:p>
+    <w:p>
+      <w:pPr>
+        <w:rPr>
+          <w:sz w:val="28"/>
+          <w:szCs w:val="28"/>
+          <w:u w:val="single"/>
+          <w:rtl/>
+        </w:rPr>
+      </w:pPr>
+      <w:r>
+        <w:rPr>
+          <w:rFonts w:hint="cs"/>
+          <w:sz w:val="28"/>
+          <w:szCs w:val="28"/>
+          <w:u w:val="single"/>
+          <w:rtl/>
+        </w:rPr>
+        <w:t xml:space="preserve">סעיף </w:t>
+      </w:r>
+      <w:r>
+        <w:rPr>
+          <w:rFonts w:hint="cs"/>
+          <w:sz w:val="28"/>
+          <w:szCs w:val="28"/>
+          <w:u w:val="single"/>
+          <w:rtl/>
+        </w:rPr>
+        <w:t>ב:</w:t>
+      </w:r>
+    </w:p>
+    <w:p>
+      <w:pPr>
+        <w:rPr>
+          <w:sz w:val="24"/>
+          <w:szCs w:val="24"/>
+          <w:rtl/>
+        </w:rPr>
+      </w:pPr>
+    </w:p>
+    <w:p>
+      <w:pPr>
+        <w:rPr>
+          <w:sz w:val="24"/>
+          <w:szCs w:val="24"/>
+          <w:rtl/>
+        </w:rPr>
+      </w:pPr>
+      <w:r>
+        <w:rPr>
+          <w:noProof/>
+        </w:rPr>
+        <w:drawing>
+          <wp:inline distT="0" distB="0" distL="0" distR="0" wp14:anchorId="4275FA54" wp14:editId="5BC96C4C">
+            <wp:extent cx="5274310" cy="1011555"/>
+            <wp:effectExtent l="0" t="0" r="2540" b="0"/>
+            <wp:docPr id="4" name="תמונה 4"/>
+            <wp:cNvGraphicFramePr>
+              <a:graphicFrameLocks xmlns:a="http://schemas.openxmlformats.org/drawingml/2006/main" noChangeAspect="1"/>
+            </wp:cNvGraphicFramePr>
+            <a:graphic xmlns:a="http://schemas.openxmlformats.org/drawingml/2006/main">
+              <a:graphicData uri="http://schemas.openxmlformats.org/drawingml/2006/picture">
+                <pic:pic xmlns:pic="http://schemas.openxmlformats.org/drawingml/2006/picture">
+                  <pic:nvPicPr>
+                    <pic:cNvPr id="1" name=""/>
+                    <pic:cNvPicPr/>
+                  </pic:nvPicPr>
+                  <pic:blipFill>
+                    <a:blip r:embed="rId12"/>
+                    <a:stretch>
+                      <a:fillRect/>
+                    </a:stretch>
+                  </pic:blipFill>
+                  <pic:spPr>
+                    <a:xfrm>
+                      <a:off x="0" y="0"/>
+                      <a:ext cx="5274310" cy="1011555"/>
+                    </a:xfrm>
+                    <a:prstGeom prst="rect">
+                      <a:avLst/>
+                    </a:prstGeom>
+                  </pic:spPr>
+                </pic:pic>
+              </a:graphicData>
+            </a:graphic>
+          </wp:inline>
+        </w:drawing>
+      </w:r>
+    </w:p>
+    <w:p>
+      <w:pPr>
+        <w:rPr>
+          <w:sz w:val="24"/>
+          <w:szCs w:val="24"/>
+          <w:rtl/>
+        </w:rPr>
+      </w:pPr>
+      <w:r>
+        <w:rPr>
+          <w:rFonts w:hint="cs"/>
+          <w:sz w:val="24"/>
+          <w:szCs w:val="24"/>
+          <w:rtl/>
+        </w:rPr>
+        <w:t xml:space="preserve">לאחר כל ההכנות שביצענו ותיארנו בסעיף א', היינו מוכנים לשלב הפיתוח ולביצועי האינטגרציה. בצורה פרטנית עבור העבודה שלנו על מערכת </w:t>
+      </w:r>
+      <w:r>
+        <w:rPr>
+          <w:rFonts w:hint="cs"/>
+          <w:sz w:val="24"/>
+          <w:szCs w:val="24"/>
+        </w:rPr>
+        <w:t>ICM</w:t>
+      </w:r>
+      <w:r>
+        <w:rPr>
+          <w:rFonts w:hint="cs"/>
+          <w:sz w:val="24"/>
+          <w:szCs w:val="24"/>
+          <w:rtl/>
+        </w:rPr>
+        <w:t xml:space="preserve"> היו לנו מספר מקומות בהם היה לנו צורך במיזוגי קוד:</w:t>
+      </w:r>
+    </w:p>
+    <w:p>
+      <w:pPr>
+        <w:pStyle w:val="a3"/>
+        <w:numPr>
+          <w:ilvl w:val="0"/>
+          <w:numId w:val="2"/>
+        </w:numPr>
+        <w:rPr>
+          <w:sz w:val="24"/>
+          <w:szCs w:val="24"/>
+        </w:rPr>
+      </w:pPr>
+      <w:r>
+        <w:rPr>
+          <w:rFonts w:hint="cs"/>
+          <w:sz w:val="24"/>
+          <w:szCs w:val="24"/>
+          <w:rtl/>
+        </w:rPr>
+        <w:lastRenderedPageBreak/>
+        <w:t xml:space="preserve">כפי שתיארנו בשלב התכן של הפרויקט, בחרנו לממש את המסד על ידי מחלקה שכל מטרתה היא מתן גישה למסד לביצוע שאילתות והחזרת התשובות. למחלקה זו קראנו </w:t>
+      </w:r>
+      <m:oMath>
+        <m:r>
+          <w:rPr>
+            <w:rFonts w:ascii="Cambria Math" w:hAnsi="Cambria Math"/>
+            <w:sz w:val="24"/>
+            <w:szCs w:val="24"/>
+          </w:rPr>
+          <m:t>MysqlConnection</m:t>
+        </m:r>
+      </m:oMath>
+    </w:p>
+    <w:p>
+      <w:pPr>
+        <w:pStyle w:val="a3"/>
+        <w:rPr>
+          <w:i/>
+          <w:sz w:val="24"/>
+          <w:szCs w:val="24"/>
+          <w:rtl/>
+        </w:rPr>
+      </w:pPr>
+      <w:r>
+        <w:rPr>
+          <w:rFonts w:eastAsiaTheme="minorEastAsia" w:hint="cs"/>
+          <w:sz w:val="24"/>
+          <w:szCs w:val="24"/>
+          <w:rtl/>
+        </w:rPr>
+        <w:t xml:space="preserve">מחלקה זו מכילה מספר מתודות ומספר משתנים, כאשר אחד המשתנים הוא מערך סטטי של מחרוזות אשר מייצגות את כלל השאילתות שנצטרך לבצע במערכת. </w:t>
+      </w:r>
+      <w:r>
+        <w:rPr>
+          <w:noProof/>
+        </w:rPr>
+        <w:drawing>
+          <wp:inline distT="0" distB="0" distL="0" distR="0" wp14:anchorId="738B9F21" wp14:editId="2DD8E1D9">
+            <wp:extent cx="3190875" cy="342900"/>
+            <wp:effectExtent l="0" t="0" r="9525" b="0"/>
+            <wp:docPr id="5" name="תמונה 5"/>
+            <wp:cNvGraphicFramePr>
+              <a:graphicFrameLocks xmlns:a="http://schemas.openxmlformats.org/drawingml/2006/main" noChangeAspect="1"/>
+            </wp:cNvGraphicFramePr>
+            <a:graphic xmlns:a="http://schemas.openxmlformats.org/drawingml/2006/main">
+              <a:graphicData uri="http://schemas.openxmlformats.org/drawingml/2006/picture">
+                <pic:pic xmlns:pic="http://schemas.openxmlformats.org/drawingml/2006/picture">
+                  <pic:nvPicPr>
+                    <pic:cNvPr id="1" name=""/>
+                    <pic:cNvPicPr/>
+                  </pic:nvPicPr>
+                  <pic:blipFill>
+                    <a:blip r:embed="rId13"/>
+                    <a:stretch>
+                      <a:fillRect/>
+                    </a:stretch>
+                  </pic:blipFill>
+                  <pic:spPr>
+                    <a:xfrm>
+                      <a:off x="0" y="0"/>
+                      <a:ext cx="3190875" cy="342900"/>
+                    </a:xfrm>
+                    <a:prstGeom prst="rect">
+                      <a:avLst/>
+                    </a:prstGeom>
+                  </pic:spPr>
+                </pic:pic>
+              </a:graphicData>
+            </a:graphic>
+          </wp:inline>
+        </w:drawing>
+      </w:r>
+    </w:p>
+    <w:p>
+      <w:pPr>
+        <w:pStyle w:val="a3"/>
+        <w:rPr>
+          <w:rFonts w:eastAsiaTheme="minorEastAsia"/>
+          <w:i/>
+          <w:sz w:val="24"/>
+          <w:szCs w:val="24"/>
+        </w:rPr>
+      </w:pPr>
+      <w:r>
+        <w:rPr>
+          <w:rFonts w:hint="cs"/>
+          <w:i/>
+          <w:sz w:val="24"/>
+          <w:szCs w:val="24"/>
+          <w:rtl/>
+        </w:rPr>
+        <w:t>מערך זה מאותחל פעם אחת בהרצה של ה</w:t>
+      </w:r>
+      <w:r>
+        <w:rPr>
+          <w:i/>
+          <w:sz w:val="24"/>
+          <w:szCs w:val="24"/>
+        </w:rPr>
+        <w:t>Server</w:t>
+      </w:r>
+      <w:r>
+        <w:rPr>
+          <w:rFonts w:hint="cs"/>
+          <w:i/>
+          <w:sz w:val="24"/>
+          <w:szCs w:val="24"/>
+          <w:rtl/>
+        </w:rPr>
+        <w:t xml:space="preserve"> על ידי המתודה של </w:t>
+      </w:r>
+      <m:oMath>
+        <m:r>
+          <w:rPr>
+            <w:rFonts w:ascii="Cambria Math" w:hAnsi="Cambria Math"/>
+            <w:sz w:val="24"/>
+            <w:szCs w:val="24"/>
+          </w:rPr>
+          <m:t>initSqlArray</m:t>
+        </m:r>
+      </m:oMath>
+    </w:p>
+    <w:p>
+      <w:pPr>
+        <w:pStyle w:val="a3"/>
+        <w:rPr>
+          <w:rFonts w:eastAsiaTheme="minorEastAsia" w:hint="cs"/>
+          <w:i/>
+          <w:sz w:val="24"/>
+          <w:szCs w:val="24"/>
+          <w:rtl/>
+        </w:rPr>
+      </w:pPr>
+      <m:oMathPara>
+        <m:oMath>
+          <m:r>
+            <w:rPr>
+              <w:rFonts w:ascii="Cambria Math" w:eastAsiaTheme="minorEastAsia" w:hAnsi="Cambria Math"/>
+              <w:sz w:val="24"/>
+              <w:szCs w:val="24"/>
+            </w:rPr>
+            <m:t>Code image to demonstarte the initallize of the array:</m:t>
+          </m:r>
+        </m:oMath>
+      </m:oMathPara>
+    </w:p>
+    <w:p>
+      <w:pPr>
+        <w:pStyle w:val="a3"/>
+        <w:rPr>
+          <w:i/>
+          <w:sz w:val="24"/>
+          <w:szCs w:val="24"/>
+        </w:rPr>
+      </w:pPr>
+      <w:r>
+        <w:rPr>
+          <w:noProof/>
+        </w:rPr>
+        <w:drawing>
+          <wp:inline distT="0" distB="0" distL="0" distR="0" wp14:anchorId="57B43532" wp14:editId="0567BFD0">
+            <wp:extent cx="5274310" cy="1834515"/>
+            <wp:effectExtent l="0" t="0" r="2540" b="0"/>
+            <wp:docPr id="6" name="תמונה 6"/>
+            <wp:cNvGraphicFramePr>
+              <a:graphicFrameLocks xmlns:a="http://schemas.openxmlformats.org/drawingml/2006/main" noChangeAspect="1"/>
+            </wp:cNvGraphicFramePr>
+            <a:graphic xmlns:a="http://schemas.openxmlformats.org/drawingml/2006/main">
+              <a:graphicData uri="http://schemas.openxmlformats.org/drawingml/2006/picture">
+                <pic:pic xmlns:pic="http://schemas.openxmlformats.org/drawingml/2006/picture">
+                  <pic:nvPicPr>
+                    <pic:cNvPr id="1" name=""/>
+                    <pic:cNvPicPr/>
+                  </pic:nvPicPr>
+                  <pic:blipFill>
+                    <a:blip r:embed="rId14"/>
+                    <a:stretch>
+                      <a:fillRect/>
+                    </a:stretch>
+                  </pic:blipFill>
+                  <pic:spPr>
+                    <a:xfrm>
+                      <a:off x="0" y="0"/>
+                      <a:ext cx="5274310" cy="1834515"/>
+                    </a:xfrm>
+                    <a:prstGeom prst="rect">
+                      <a:avLst/>
+                    </a:prstGeom>
+                  </pic:spPr>
+                </pic:pic>
+              </a:graphicData>
+            </a:graphic>
+          </wp:inline>
+        </w:drawing>
+      </w:r>
+    </w:p>
+    <w:p>
+      <w:pPr>
+        <w:pStyle w:val="a3"/>
+        <w:rPr>
+          <w:rFonts w:eastAsiaTheme="minorEastAsia"/>
+          <w:i/>
+          <w:sz w:val="24"/>
+          <w:szCs w:val="24"/>
+          <w:rtl/>
+        </w:rPr>
+      </w:pPr>
+      <w:r>
+        <w:rPr>
+          <w:rFonts w:hint="cs"/>
+          <w:i/>
+          <w:sz w:val="24"/>
+          <w:szCs w:val="24"/>
+          <w:rtl/>
+        </w:rPr>
+        <w:t xml:space="preserve">כאשר </w:t>
+      </w:r>
+      <m:oMath>
+        <m:r>
+          <w:rPr>
+            <w:rFonts w:ascii="Cambria Math" w:hAnsi="Cambria Math"/>
+            <w:sz w:val="24"/>
+            <w:szCs w:val="24"/>
+          </w:rPr>
+          <m:t>SqlQueryType</m:t>
+        </m:r>
+      </m:oMath>
+      <w:r>
+        <w:rPr>
+          <w:rFonts w:eastAsiaTheme="minorEastAsia" w:hint="cs"/>
+          <w:i/>
+          <w:sz w:val="24"/>
+          <w:szCs w:val="24"/>
+          <w:rtl/>
+        </w:rPr>
+        <w:t xml:space="preserve"> הוא משתנה מסוג </w:t>
+      </w:r>
+      <m:oMath>
+        <m:r>
+          <w:rPr>
+            <w:rFonts w:ascii="Cambria Math" w:eastAsiaTheme="minorEastAsia" w:hAnsi="Cambria Math"/>
+            <w:sz w:val="24"/>
+            <w:szCs w:val="24"/>
+          </w:rPr>
+          <m:t>Enum</m:t>
+        </m:r>
+      </m:oMath>
+      <w:r>
+        <w:rPr>
+          <w:rFonts w:eastAsiaTheme="minorEastAsia" w:hint="cs"/>
+          <w:i/>
+          <w:sz w:val="24"/>
+          <w:szCs w:val="24"/>
+          <w:rtl/>
+        </w:rPr>
+        <w:t xml:space="preserve"> אשר מציין לנו את כל סוגי השאילתות השונות,</w:t>
+      </w:r>
+      <w:r>
+        <w:rPr>
+          <w:rFonts w:eastAsiaTheme="minorEastAsia" w:hint="cs"/>
+          <w:i/>
+          <w:sz w:val="24"/>
+          <w:szCs w:val="24"/>
+          <w:rtl/>
+        </w:rPr>
+        <w:t xml:space="preserve"> כאשר האידאל הוא להשתמש </w:t>
+      </w:r>
+      <w:r>
+        <w:rPr>
+          <w:rFonts w:eastAsiaTheme="minorEastAsia" w:hint="cs"/>
+          <w:i/>
+          <w:sz w:val="24"/>
+          <w:szCs w:val="24"/>
+          <w:rtl/>
+        </w:rPr>
+        <w:t xml:space="preserve">במבנה שאילתות של </w:t>
+      </w:r>
+      <m:oMath>
+        <m:r>
+          <w:rPr>
+            <w:rFonts w:ascii="Cambria Math" w:eastAsiaTheme="minorEastAsia" w:hAnsi="Cambria Math"/>
+            <w:sz w:val="24"/>
+            <w:szCs w:val="24"/>
+          </w:rPr>
+          <m:t>PreparedStatement</m:t>
+        </m:r>
+      </m:oMath>
+      <w:r>
+        <w:rPr>
+          <w:rFonts w:eastAsiaTheme="minorEastAsia" w:hint="cs"/>
+          <w:i/>
+          <w:sz w:val="24"/>
+          <w:szCs w:val="24"/>
+          <w:rtl/>
+        </w:rPr>
+        <w:t xml:space="preserve"> שיאפשר לנו גמישות בבחירת הנתונים בכל שלב. </w:t>
+      </w:r>
+      <w:r>
+        <w:rPr>
+          <w:rFonts w:eastAsiaTheme="minorEastAsia" w:hint="cs"/>
+          <w:i/>
+          <w:sz w:val="24"/>
+          <w:szCs w:val="24"/>
+          <w:rtl/>
+        </w:rPr>
+        <w:t xml:space="preserve">בכל מקום שנרצה לגשת ולדבר על שאילתה </w:t>
+      </w:r>
+      <w:r>
+        <w:rPr>
+          <w:rFonts w:eastAsiaTheme="minorEastAsia" w:hint="cs"/>
+          <w:i/>
+          <w:sz w:val="24"/>
+          <w:szCs w:val="24"/>
+          <w:rtl/>
+        </w:rPr>
+        <w:t>מסוימת</w:t>
+      </w:r>
+      <w:r>
+        <w:rPr>
+          <w:rFonts w:eastAsiaTheme="minorEastAsia" w:hint="cs"/>
+          <w:i/>
+          <w:sz w:val="24"/>
+          <w:szCs w:val="24"/>
+          <w:rtl/>
+        </w:rPr>
+        <w:t xml:space="preserve"> בחלק של ה</w:t>
+      </w:r>
+      <m:oMath>
+        <m:r>
+          <w:rPr>
+            <w:rFonts w:ascii="Cambria Math" w:eastAsiaTheme="minorEastAsia" w:hAnsi="Cambria Math"/>
+            <w:sz w:val="24"/>
+            <w:szCs w:val="24"/>
+          </w:rPr>
+          <m:t>Client</m:t>
+        </m:r>
+      </m:oMath>
+      <w:r>
+        <w:rPr>
+          <w:rFonts w:eastAsiaTheme="minorEastAsia" w:hint="cs"/>
+          <w:i/>
+          <w:sz w:val="24"/>
+          <w:szCs w:val="24"/>
+          <w:rtl/>
+        </w:rPr>
+        <w:t xml:space="preserve"> אנו נשתמש אך ורק ב</w:t>
+      </w:r>
+      <m:oMath>
+        <m:r>
+          <w:rPr>
+            <w:rFonts w:ascii="Cambria Math" w:hAnsi="Cambria Math"/>
+            <w:sz w:val="24"/>
+            <w:szCs w:val="24"/>
+          </w:rPr>
+          <m:t>Enum</m:t>
+        </m:r>
+      </m:oMath>
+      <w:r>
+        <w:rPr>
+          <w:rFonts w:eastAsiaTheme="minorEastAsia" w:hint="cs"/>
+          <w:i/>
+          <w:sz w:val="24"/>
+          <w:szCs w:val="24"/>
+          <w:rtl/>
+        </w:rPr>
+        <w:t xml:space="preserve"> של השאילתה ולא נשלח שאילתות משלנו דבר שיכול לגרור התנהגות לא רצויה. (יוצאים מנקודת הנחה שכל השאילתות שנמצאות במערך ה</w:t>
+      </w:r>
+      <m:oMath>
+        <m:r>
+          <w:rPr>
+            <w:rFonts w:ascii="Cambria Math" w:eastAsiaTheme="minorEastAsia" w:hAnsi="Cambria Math"/>
+            <w:sz w:val="24"/>
+            <w:szCs w:val="24"/>
+          </w:rPr>
+          <m:t>sqlArray</m:t>
+        </m:r>
+      </m:oMath>
+      <w:r>
+        <w:rPr>
+          <w:rFonts w:eastAsiaTheme="minorEastAsia" w:hint="cs"/>
+          <w:i/>
+          <w:sz w:val="24"/>
+          <w:szCs w:val="24"/>
+          <w:rtl/>
+        </w:rPr>
+        <w:t xml:space="preserve"> הן בדוקות ועובדות כמו שצריך).</w:t>
+      </w:r>
+    </w:p>
+    <w:p>
+      <w:pPr>
+        <w:pStyle w:val="a3"/>
+        <w:rPr>
+          <w:rFonts w:eastAsiaTheme="minorEastAsia"/>
+          <w:i/>
+          <w:sz w:val="24"/>
+          <w:szCs w:val="24"/>
+          <w:rtl/>
+        </w:rPr>
+      </w:pPr>
+    </w:p>
+    <w:p>
+      <w:pPr>
+        <w:pStyle w:val="a3"/>
+        <w:rPr>
+          <w:rFonts w:eastAsiaTheme="minorEastAsia"/>
+          <w:i/>
+          <w:sz w:val="24"/>
+          <w:szCs w:val="24"/>
+          <w:rtl/>
+        </w:rPr>
+      </w:pPr>
+      <w:r>
+        <w:rPr>
+          <w:rFonts w:eastAsiaTheme="minorEastAsia" w:hint="cs"/>
+          <w:i/>
+          <w:sz w:val="24"/>
+          <w:szCs w:val="24"/>
+          <w:rtl/>
+        </w:rPr>
+        <w:t xml:space="preserve">תכן זה אפשר לנו מתודה אחת אשר יודעת להתמודד עם כל סוגי השאילתות ולהחזיר אובייקט תשובה כך שכל מקום יידע לפרש אותה בהתאם לצרכיו, כלומר כעת במקום להתאים את הקוד עבור כל שאילתה יש רק צורך בהכנסת מחרוזת אשר מייצגת שאילתה בצורה נכונה הן מבחינת </w:t>
+      </w:r>
+      <m:oMath>
+        <m:r>
+          <w:rPr>
+            <w:rFonts w:ascii="Cambria Math" w:eastAsiaTheme="minorEastAsia" w:hAnsi="Cambria Math"/>
+            <w:sz w:val="24"/>
+            <w:szCs w:val="24"/>
+          </w:rPr>
+          <m:t>syntax</m:t>
+        </m:r>
+      </m:oMath>
+      <w:r>
+        <w:rPr>
+          <w:rFonts w:eastAsiaTheme="minorEastAsia" w:hint="cs"/>
+          <w:i/>
+          <w:sz w:val="24"/>
+          <w:szCs w:val="24"/>
+          <w:rtl/>
+        </w:rPr>
+        <w:t xml:space="preserve"> והן מבחינת הנתונים שברצוננו לשנות \ לשלוף.</w:t>
+      </w:r>
+    </w:p>
+    <w:p>
+      <w:pPr>
+        <w:pStyle w:val="a3"/>
+        <w:rPr>
+          <w:rFonts w:eastAsiaTheme="minorEastAsia" w:hint="cs"/>
+          <w:i/>
+          <w:sz w:val="24"/>
+          <w:szCs w:val="24"/>
+          <w:rtl/>
+        </w:rPr>
+      </w:pPr>
+    </w:p>
+    <w:p>
+      <w:pPr>
+        <w:pStyle w:val="a3"/>
+        <w:rPr>
+          <w:rFonts w:eastAsiaTheme="minorEastAsia"/>
+          <w:i/>
+          <w:sz w:val="24"/>
+          <w:szCs w:val="24"/>
+          <w:rtl/>
+        </w:rPr>
+      </w:pPr>
+      <w:r>
+        <w:rPr>
+          <w:rFonts w:eastAsiaTheme="minorEastAsia" w:hint="cs"/>
+          <w:i/>
+          <w:sz w:val="24"/>
+          <w:szCs w:val="24"/>
+          <w:rtl/>
+        </w:rPr>
+        <w:t xml:space="preserve">כפי שניתן לראות כל אחד מדפי </w:t>
+      </w:r>
+      <w:r>
+        <w:rPr>
+          <w:rFonts w:eastAsiaTheme="minorEastAsia" w:hint="cs"/>
+          <w:i/>
+          <w:sz w:val="24"/>
+          <w:szCs w:val="24"/>
+          <w:rtl/>
+        </w:rPr>
+        <w:t>הפרויקט</w:t>
+      </w:r>
+      <w:r>
+        <w:rPr>
+          <w:rFonts w:eastAsiaTheme="minorEastAsia" w:hint="cs"/>
+          <w:i/>
+          <w:sz w:val="24"/>
+          <w:szCs w:val="24"/>
+          <w:rtl/>
+        </w:rPr>
+        <w:t xml:space="preserve"> משתמש בשאילתות</w:t>
+      </w:r>
+      <w:r>
+        <w:rPr>
+          <w:rFonts w:hint="cs"/>
+          <w:i/>
+          <w:sz w:val="24"/>
+          <w:szCs w:val="24"/>
+          <w:rtl/>
+        </w:rPr>
+        <w:t xml:space="preserve"> ולכן גם מבחינת המחלקה של </w:t>
+      </w:r>
+      <m:oMath>
+        <m:r>
+          <w:rPr>
+            <w:rFonts w:ascii="Cambria Math" w:hAnsi="Cambria Math"/>
+            <w:sz w:val="24"/>
+            <w:szCs w:val="24"/>
+          </w:rPr>
+          <m:t>MysqlConnection</m:t>
+        </m:r>
+      </m:oMath>
+      <w:r>
+        <w:rPr>
+          <w:rFonts w:eastAsiaTheme="minorEastAsia" w:hint="cs"/>
+          <w:i/>
+          <w:sz w:val="24"/>
+          <w:szCs w:val="24"/>
+          <w:rtl/>
+        </w:rPr>
+        <w:t xml:space="preserve"> וגם מבחינת המחלקה של ה</w:t>
+      </w:r>
+      <m:oMath>
+        <m:r>
+          <w:rPr>
+            <w:rFonts w:ascii="Cambria Math" w:eastAsiaTheme="minorEastAsia" w:hAnsi="Cambria Math"/>
+            <w:sz w:val="24"/>
+            <w:szCs w:val="24"/>
+          </w:rPr>
+          <m:t>Enum</m:t>
+        </m:r>
+      </m:oMath>
+      <w:r>
+        <w:rPr>
+          <w:rFonts w:eastAsiaTheme="minorEastAsia" w:hint="cs"/>
+          <w:i/>
+          <w:sz w:val="24"/>
+          <w:szCs w:val="24"/>
+          <w:rtl/>
+        </w:rPr>
+        <w:t xml:space="preserve"> ישנם עדכונים רבים של כלל חברי הפרויקט.</w:t>
+      </w:r>
+    </w:p>
+    <w:p>
+      <w:pPr>
+        <w:pStyle w:val="a3"/>
+        <w:rPr>
+          <w:rFonts w:eastAsiaTheme="minorEastAsia"/>
+          <w:i/>
+          <w:sz w:val="24"/>
+          <w:szCs w:val="24"/>
+        </w:rPr>
+      </w:pPr>
+      <m:oMathPara>
+        <m:oMath>
+          <m:r>
+            <w:rPr>
+              <w:rFonts w:ascii="Cambria Math" w:eastAsiaTheme="minorEastAsia" w:hAnsi="Cambria Math"/>
+              <w:sz w:val="24"/>
+              <w:szCs w:val="24"/>
+            </w:rPr>
+            <m:t xml:space="preserve">Image from our version control tool </m:t>
+          </m:r>
+          <m:d>
+            <m:dPr>
+              <m:ctrlPr>
+                <w:rPr>
+                  <w:rFonts w:ascii="Cambria Math" w:eastAsiaTheme="minorEastAsia" w:hAnsi="Cambria Math"/>
+                  <w:i/>
+                  <w:sz w:val="24"/>
+                  <w:szCs w:val="24"/>
+                </w:rPr>
+              </m:ctrlPr>
+            </m:dPr>
+            <m:e>
+              <m:r>
+                <w:rPr>
+                  <w:rFonts w:ascii="Cambria Math" w:eastAsiaTheme="minorEastAsia" w:hAnsi="Cambria Math"/>
+                  <w:sz w:val="24"/>
+                  <w:szCs w:val="24"/>
+                </w:rPr>
+                <m:t>TortiseGit</m:t>
+              </m:r>
+            </m:e>
+          </m:d>
+          <m:r>
+            <w:rPr>
+              <w:rFonts w:ascii="Cambria Math" w:eastAsiaTheme="minorEastAsia" w:hAnsi="Cambria Math"/>
+              <w:sz w:val="24"/>
+              <w:szCs w:val="24"/>
+            </w:rPr>
+            <m:t xml:space="preserve">regarding the updates </m:t>
+          </m:r>
+        </m:oMath>
+      </m:oMathPara>
+    </w:p>
+    <w:p>
+      <w:pPr>
+        <w:pStyle w:val="a3"/>
+        <w:rPr>
+          <w:rFonts w:eastAsiaTheme="minorEastAsia"/>
+          <w:i/>
+          <w:sz w:val="24"/>
+          <w:szCs w:val="24"/>
+        </w:rPr>
+      </w:pPr>
+      <m:oMathPara>
+        <m:oMath>
+          <m:r>
+            <w:rPr>
+              <w:rFonts w:ascii="Cambria Math" w:eastAsiaTheme="minorEastAsia" w:hAnsi="Cambria Math"/>
+              <w:sz w:val="24"/>
+              <w:szCs w:val="24"/>
+            </w:rPr>
+            <m:t>m</m:t>
+          </m:r>
+          <m:r>
+            <w:rPr>
+              <w:rFonts w:ascii="Cambria Math" w:eastAsiaTheme="minorEastAsia" w:hAnsi="Cambria Math"/>
+              <w:sz w:val="24"/>
+              <w:szCs w:val="24"/>
+            </w:rPr>
+            <m:t>ade to the MysqlConnecion object</m:t>
+          </m:r>
+          <m:r>
+            <w:rPr>
+              <w:rFonts w:ascii="Cambria Math" w:eastAsiaTheme="minorEastAsia" w:hAnsi="Cambria Math"/>
+              <w:sz w:val="24"/>
+              <w:szCs w:val="24"/>
+            </w:rPr>
+            <m:t xml:space="preserve"> to demonstrate how active the class is:</m:t>
+          </m:r>
+        </m:oMath>
+      </m:oMathPara>
+    </w:p>
+    <w:p>
+      <w:pPr>
+        <w:pStyle w:val="a3"/>
+        <w:rPr>
+          <w:rFonts w:eastAsiaTheme="minorEastAsia"/>
+          <w:i/>
+          <w:sz w:val="24"/>
+          <w:szCs w:val="24"/>
+          <w:rtl/>
+        </w:rPr>
+      </w:pPr>
+      <w:r>
+        <w:rPr>
+          <w:noProof/>
+        </w:rPr>
+        <w:drawing>
+          <wp:inline distT="0" distB="0" distL="0" distR="0" wp14:anchorId="1A8F2C5B" wp14:editId="01A55516">
+            <wp:extent cx="2838297" cy="1468355"/>
+            <wp:effectExtent l="0" t="0" r="635" b="0"/>
+            <wp:docPr id="7" name="תמונה 7"/>
+            <wp:cNvGraphicFramePr>
+              <a:graphicFrameLocks xmlns:a="http://schemas.openxmlformats.org/drawingml/2006/main" noChangeAspect="1"/>
+            </wp:cNvGraphicFramePr>
+            <a:graphic xmlns:a="http://schemas.openxmlformats.org/drawingml/2006/main">
+              <a:graphicData uri="http://schemas.openxmlformats.org/drawingml/2006/picture">
+                <pic:pic xmlns:pic="http://schemas.openxmlformats.org/drawingml/2006/picture">
+                  <pic:nvPicPr>
+                    <pic:cNvPr id="1" name=""/>
+                    <pic:cNvPicPr/>
+                  </pic:nvPicPr>
+                  <pic:blipFill>
+                    <a:blip r:embed="rId15"/>
+                    <a:stretch>
+                      <a:fillRect/>
+                    </a:stretch>
+                  </pic:blipFill>
+                  <pic:spPr>
+                    <a:xfrm>
+                      <a:off x="0" y="0"/>
+                      <a:ext cx="2884996" cy="1492514"/>
+                    </a:xfrm>
+                    <a:prstGeom prst="rect">
+                      <a:avLst/>
+                    </a:prstGeom>
+                  </pic:spPr>
+                </pic:pic>
+              </a:graphicData>
+            </a:graphic>
+          </wp:inline>
+        </w:drawing>
+      </w:r>
+    </w:p>
+    <w:p>
+      <w:pPr>
+        <w:pStyle w:val="a3"/>
+        <w:rPr>
+          <w:rFonts w:eastAsiaTheme="minorEastAsia" w:hint="cs"/>
+          <w:i/>
+          <w:sz w:val="24"/>
+          <w:szCs w:val="24"/>
+          <w:rtl/>
+        </w:rPr>
+      </w:pPr>
+      <w:r>
+        <w:rPr>
+          <w:rFonts w:eastAsiaTheme="minorEastAsia" w:hint="cs"/>
+          <w:i/>
+          <w:sz w:val="24"/>
+          <w:szCs w:val="24"/>
+          <w:rtl/>
+        </w:rPr>
+        <w:lastRenderedPageBreak/>
+        <w:t>על אף שהיו מיזוגים רבים בקובץ זה, הצלחנו לשמור על סדר ולא לפגוע בקוד של חברי צוות אחרים, והצלחנו לעשות זאת כיוון שזיהינו מראש שזוהי עלולה להיות בעיה ולכן יצרנו את המחלקה כך שלא יהיה חשיבות לסדר הפעולות המתבצעות, פרט אולי למספר פעולות אשר הסדר שלהן חשוב ועליהן הוספו תיעוד בשבילנו (המפתחים של הפרויקט) על מנת שנדע ונזכור לא לפגוע בהן.</w:t>
+      </w:r>
+    </w:p>
+    <w:p>
+      <w:pPr>
+        <w:pStyle w:val="a3"/>
+        <w:rPr>
+          <w:rFonts w:eastAsiaTheme="minorEastAsia"/>
+          <w:i/>
+          <w:sz w:val="24"/>
+          <w:szCs w:val="24"/>
+          <w:rtl/>
+        </w:rPr>
+      </w:pPr>
+      <w:r>
+        <w:rPr>
+          <w:rFonts w:hint="cs"/>
+          <w:i/>
+          <w:sz w:val="24"/>
+          <w:szCs w:val="24"/>
+          <w:rtl/>
+        </w:rPr>
+        <w:t>לדוגמא עבור ההכרזה של ה</w:t>
+      </w:r>
+      <m:oMath>
+        <m:r>
+          <w:rPr>
+            <w:rFonts w:ascii="Cambria Math" w:hAnsi="Cambria Math"/>
+            <w:sz w:val="24"/>
+            <w:szCs w:val="24"/>
+          </w:rPr>
+          <m:t>Enum</m:t>
+        </m:r>
+      </m:oMath>
+      <w:r>
+        <w:rPr>
+          <w:rFonts w:eastAsiaTheme="minorEastAsia" w:hint="cs"/>
+          <w:i/>
+          <w:sz w:val="24"/>
+          <w:szCs w:val="24"/>
+          <w:rtl/>
+        </w:rPr>
+        <w:t xml:space="preserve"> אין חשיבות לסדר פרט למשתנה אחד </w:t>
+      </w:r>
+      <m:oMath>
+        <m:r>
+          <w:rPr>
+            <w:rFonts w:ascii="Cambria Math" w:eastAsiaTheme="minorEastAsia" w:hAnsi="Cambria Math"/>
+            <w:sz w:val="24"/>
+            <w:szCs w:val="24"/>
+          </w:rPr>
+          <m:t>MAX_SQL_QUERY</m:t>
+        </m:r>
+      </m:oMath>
+      <w:r>
+        <w:rPr>
+          <w:rFonts w:eastAsiaTheme="minorEastAsia" w:hint="cs"/>
+          <w:i/>
+          <w:sz w:val="24"/>
+          <w:szCs w:val="24"/>
+        </w:rPr>
+        <w:t xml:space="preserve"> </w:t>
+      </w:r>
+      <w:r>
+        <w:rPr>
+          <w:rFonts w:eastAsiaTheme="minorEastAsia" w:hint="cs"/>
+          <w:i/>
+          <w:sz w:val="24"/>
+          <w:szCs w:val="24"/>
+          <w:rtl/>
+        </w:rPr>
+        <w:t xml:space="preserve"> בעצם משתנה זה חשיבותו לא בזה שהוא מייצג שאילתה אלא בכך שהוא מייצג לנו את כמות ה</w:t>
+      </w:r>
+      <m:oMath>
+        <m:r>
+          <w:rPr>
+            <w:rFonts w:ascii="Cambria Math" w:eastAsiaTheme="minorEastAsia" w:hAnsi="Cambria Math"/>
+            <w:sz w:val="24"/>
+            <w:szCs w:val="24"/>
+          </w:rPr>
+          <m:t>Enums</m:t>
+        </m:r>
+      </m:oMath>
+      <w:r>
+        <w:rPr>
+          <w:rFonts w:eastAsiaTheme="minorEastAsia" w:hint="cs"/>
+          <w:i/>
+          <w:sz w:val="24"/>
+          <w:szCs w:val="24"/>
+          <w:rtl/>
+        </w:rPr>
+        <w:t xml:space="preserve"> אשר יש לנו במערכת ומייצגים שאילתות ובעזרתו ניתן לאתחל את מערך השאילתות כפי שרואים בתמונה למעלה.</w:t>
+      </w:r>
+    </w:p>
+    <w:p>
+      <w:pPr>
+        <w:pStyle w:val="a3"/>
+        <w:rPr>
+          <w:i/>
+          <w:sz w:val="24"/>
+          <w:szCs w:val="24"/>
+          <w:rtl/>
+        </w:rPr>
+      </w:pPr>
+      <w:r>
+        <w:rPr>
+          <w:noProof/>
+        </w:rPr>
+        <w:drawing>
+          <wp:inline distT="0" distB="0" distL="0" distR="0" wp14:anchorId="12E3B302" wp14:editId="72382982">
+            <wp:extent cx="5274310" cy="2301875"/>
+            <wp:effectExtent l="0" t="0" r="2540" b="3175"/>
+            <wp:docPr id="8" name="תמונה 8"/>
+            <wp:cNvGraphicFramePr>
+              <a:graphicFrameLocks xmlns:a="http://schemas.openxmlformats.org/drawingml/2006/main" noChangeAspect="1"/>
+            </wp:cNvGraphicFramePr>
+            <a:graphic xmlns:a="http://schemas.openxmlformats.org/drawingml/2006/main">
+              <a:graphicData uri="http://schemas.openxmlformats.org/drawingml/2006/picture">
+                <pic:pic xmlns:pic="http://schemas.openxmlformats.org/drawingml/2006/picture">
+                  <pic:nvPicPr>
+                    <pic:cNvPr id="1" name=""/>
+                    <pic:cNvPicPr/>
+                  </pic:nvPicPr>
+                  <pic:blipFill>
+                    <a:blip r:embed="rId16"/>
+                    <a:stretch>
+                      <a:fillRect/>
+                    </a:stretch>
+                  </pic:blipFill>
+                  <pic:spPr>
+                    <a:xfrm>
+                      <a:off x="0" y="0"/>
+                      <a:ext cx="5274310" cy="2301875"/>
+                    </a:xfrm>
+                    <a:prstGeom prst="rect">
+                      <a:avLst/>
+                    </a:prstGeom>
+                  </pic:spPr>
+                </pic:pic>
+              </a:graphicData>
+            </a:graphic>
+          </wp:inline>
+        </w:drawing>
+      </w:r>
+    </w:p>
+    <w:p>
+      <w:pPr>
+        <w:pStyle w:val="a3"/>
+        <w:rPr>
+          <w:i/>
+          <w:sz w:val="24"/>
+          <w:szCs w:val="24"/>
+          <w:rtl/>
+        </w:rPr>
+      </w:pPr>
+      <w:r>
+        <w:rPr>
+          <w:rFonts w:hint="cs"/>
+          <w:i/>
+          <w:sz w:val="24"/>
+          <w:szCs w:val="24"/>
+          <w:rtl/>
+        </w:rPr>
+        <w:t>כעת בעצם פעולת המיזוג היא פשוטה, אין אנו נוגעים בלוגיקה כי הצלחנו לתכנן ולבנות מנגנון שידע להתמודד עבור הפרויקט שלנו עם כל השאילתות שנצטרך והשינויים שכל אחד מאיתנו יצטרך לעשות בדף הם פעוטים. וכוללים אך רק הוספת מחרוזת שאילתה או עדכון מחרוזת קיימת.</w:t>
+      </w:r>
+    </w:p>
+    <w:p>
+      <w:pPr>
+        <w:pStyle w:val="a3"/>
+        <w:rPr>
+          <w:rFonts w:eastAsiaTheme="minorEastAsia"/>
+          <w:i/>
+          <w:sz w:val="24"/>
+          <w:szCs w:val="24"/>
+          <w:rtl/>
+        </w:rPr>
+      </w:pPr>
+      <w:r>
+        <w:rPr>
+          <w:rFonts w:hint="cs"/>
+          <w:i/>
+          <w:sz w:val="24"/>
+          <w:szCs w:val="24"/>
+          <w:rtl/>
+        </w:rPr>
+        <w:t xml:space="preserve">מיזוג של קובץ עבור פעולות אלה הוא פשוט מאוד, ולרוב התוכנה שבחרנו </w:t>
+      </w:r>
+      <w:r>
+        <w:rPr>
+          <w:rFonts w:hint="cs"/>
+          <w:i/>
+          <w:sz w:val="24"/>
+          <w:szCs w:val="24"/>
+          <w:rtl/>
+        </w:rPr>
+        <w:t>לפתרון</w:t>
+      </w:r>
+      <w:r>
+        <w:rPr>
+          <w:rFonts w:hint="cs"/>
+          <w:i/>
+          <w:sz w:val="24"/>
+          <w:szCs w:val="24"/>
+          <w:rtl/>
+        </w:rPr>
+        <w:t xml:space="preserve"> קונפליקטים וביצוע מיזוגים מזהה אוטומטית שמדובר בשורות קוד נפרדות ולכן מציעה להכניס אותן זו לצד זו ומהצד שלנו כל מה שנדרש הוא לוודא שאכן כך הדבר, לאשר ולבצע </w:t>
+      </w:r>
+      <m:oMath>
+        <m:r>
+          <w:rPr>
+            <w:rFonts w:ascii="Cambria Math" w:hAnsi="Cambria Math"/>
+            <w:sz w:val="24"/>
+            <w:szCs w:val="24"/>
+          </w:rPr>
+          <m:t>commit</m:t>
+        </m:r>
+      </m:oMath>
+      <w:r>
+        <w:rPr>
+          <w:rFonts w:eastAsiaTheme="minorEastAsia" w:hint="cs"/>
+          <w:i/>
+          <w:sz w:val="24"/>
+          <w:szCs w:val="24"/>
+          <w:rtl/>
+        </w:rPr>
+        <w:t>.</w:t>
+      </w:r>
+    </w:p>
+    <w:p>
+      <w:pPr>
+        <w:pStyle w:val="a3"/>
+        <w:rPr>
+          <w:i/>
+          <w:sz w:val="24"/>
+          <w:szCs w:val="24"/>
+          <w:rtl/>
+        </w:rPr>
+      </w:pPr>
+    </w:p>
+    <w:p>
+      <w:pPr>
+        <w:pStyle w:val="a3"/>
+        <w:numPr>
+          <w:ilvl w:val="0"/>
+          <w:numId w:val="2"/>
+        </w:numPr>
+        <w:rPr>
+          <w:rFonts w:hint="cs"/>
+          <w:i/>
+          <w:sz w:val="24"/>
+          <w:szCs w:val="24"/>
+          <w:rtl/>
+        </w:rPr>
+      </w:pPr>
+      <w:r>
+        <w:rPr>
+          <w:rFonts w:hint="cs"/>
+          <w:i/>
+          <w:sz w:val="24"/>
+          <w:szCs w:val="24"/>
+          <w:rtl/>
+        </w:rPr>
+        <w:t>עבור שאר הדפים העבודה התבצעה כפי שתיארנו בסעיף א', בצורה מודולרי</w:t>
+      </w:r>
+      <w:r>
+        <w:rPr>
+          <w:rFonts w:hint="eastAsia"/>
+          <w:i/>
+          <w:sz w:val="24"/>
+          <w:szCs w:val="24"/>
+          <w:rtl/>
+        </w:rPr>
+        <w:t>ת</w:t>
+      </w:r>
+      <w:r>
+        <w:rPr>
+          <w:rFonts w:hint="cs"/>
+          <w:i/>
+          <w:sz w:val="24"/>
+          <w:szCs w:val="24"/>
+          <w:rtl/>
+        </w:rPr>
+        <w:t xml:space="preserve"> על ידי כך שחילקנו את הפרויקט למספר קומפוננטות שונות וכל חבר צוות בעל אחריות על הקומפוננטות שלו בצורה מלאה מא' ועד ת'. לכן לא היו מיזוגי קוד ולא היו קונפליקטים בין חברי הקבוצה.</w:t>
+      </w:r>
       <w:bookmarkStart w:id="0" w:name="_GoBack"/>
       <w:bookmarkEnd w:id="0"/>
-      <w:r>
-        <w:rPr>
-          <w:rFonts w:hint="cs"/>
-          <w:sz w:val="24"/>
-          <w:szCs w:val="24"/>
-          <w:rtl/>
-        </w:rPr>
-        <w:t xml:space="preserve"> </w:t>
-      </w:r>
     </w:p>
     <w:sectPr>
       <w:pgSz w:w="11906" w:h="16838"/>
@@ -1815,7 +2893,7 @@
         <v:path o:extrusionok="f" gradientshapeok="t" o:connecttype="rect"/>
         <o:lock v:ext="edit" aspectratio="t"/>
       </v:shapetype>
-      <v:shape id="_x0000_i1035" type="#_x0000_t75" style="width:11.55pt;height:11.55pt" o:bullet="t">
+      <v:shape id="_x0000_i1045" type="#_x0000_t75" style="width:14.4pt;height:14.4pt" o:bullet="t">
         <v:imagedata r:id="rId1" o:title="msoE93"/>
       </v:shape>
     </w:pict>
@@ -2494,6 +3572,16 @@
       <w:ind w:left="720"/>
       <w:contextualSpacing/>
     </w:pPr>
+  </w:style>
+  <w:style w:type="character" w:styleId="a4">
+    <w:name w:val="Placeholder Text"/>
+    <w:basedOn w:val="a0"/>
+    <w:uiPriority w:val="99"/>
+    <w:semiHidden/>
+    <w:rsid w:val="00D0411A"/>
+    <w:rPr>
+      <w:color w:val="808080"/>
+    </w:rPr>
   </w:style>
 </w:styles>
 </file>

</xml_diff>